<commit_message>
:books: docs: Acrescentando as documentações de referência
</commit_message>
<xml_diff>
--- a/keli-docs/DOCUMENTAÇÃO KELI.docx
+++ b/keli-docs/DOCUMENTAÇÃO KELI.docx
@@ -4,9 +4,10 @@
   <w:body>
     <w:p>
       <w:pPr>
+        <w:spacing w:line="360" w:lineRule="auto"/>
         <w:jc w:val="center"/>
         <w:rPr>
-          <w:rFonts w:ascii="Google sans" w:hAnsi="Google sans"/>
+          <w:rFonts w:ascii="Google Sans" w:hAnsi="Google Sans"/>
           <w:b/>
           <w:bCs/>
           <w:sz w:val="32"/>
@@ -15,7 +16,7 @@
       </w:pPr>
       <w:r>
         <w:rPr>
-          <w:rFonts w:ascii="Google sans" w:hAnsi="Google sans"/>
+          <w:rFonts w:ascii="Google Sans" w:hAnsi="Google Sans"/>
           <w:b/>
           <w:bCs/>
           <w:sz w:val="32"/>
@@ -25,7 +26,7 @@
       </w:r>
       <w:r>
         <w:rPr>
-          <w:rFonts w:ascii="Google sans" w:hAnsi="Google sans"/>
+          <w:rFonts w:ascii="Google Sans" w:hAnsi="Google Sans"/>
           <w:b/>
           <w:bCs/>
           <w:i/>
@@ -37,7 +38,7 @@
       </w:r>
       <w:r>
         <w:rPr>
-          <w:rFonts w:ascii="Google sans" w:hAnsi="Google sans"/>
+          <w:rFonts w:ascii="Google Sans" w:hAnsi="Google Sans"/>
           <w:b/>
           <w:bCs/>
           <w:sz w:val="32"/>
@@ -48,26 +49,50 @@
     </w:p>
     <w:p>
       <w:pPr>
+        <w:spacing w:line="360" w:lineRule="auto"/>
         <w:jc w:val="center"/>
         <w:rPr>
-          <w:rFonts w:ascii="Google sans" w:hAnsi="Google sans"/>
-          <w:b/>
-          <w:bCs/>
-        </w:rPr>
-      </w:pPr>
-      <w:r>
-        <w:rPr>
-          <w:rFonts w:ascii="Google sans" w:hAnsi="Google sans"/>
-          <w:b/>
-          <w:bCs/>
-        </w:rPr>
-        <w:t>Engenharia e Desenvolvimento por: Beazinat Rodrigues</w:t>
-      </w:r>
-    </w:p>
-    <w:p>
-      <w:pPr>
-        <w:rPr>
-          <w:rFonts w:ascii="Google sans" w:hAnsi="Google sans"/>
+          <w:rFonts w:ascii="Google Sans" w:hAnsi="Google Sans"/>
+          <w:b/>
+          <w:bCs/>
+        </w:rPr>
+      </w:pPr>
+      <w:r>
+        <w:rPr>
+          <w:rFonts w:ascii="Google Sans" w:hAnsi="Google Sans"/>
+          <w:b/>
+          <w:bCs/>
+        </w:rPr>
+        <w:t xml:space="preserve">Engenharia e Desenvolvimento </w:t>
+      </w:r>
+      <w:r>
+        <w:rPr>
+          <w:rFonts w:ascii="Google Sans" w:hAnsi="Google Sans"/>
+          <w:b/>
+          <w:bCs/>
+        </w:rPr>
+        <w:t xml:space="preserve">de Software </w:t>
+      </w:r>
+      <w:r>
+        <w:rPr>
+          <w:rFonts w:ascii="Google Sans" w:hAnsi="Google Sans"/>
+          <w:b/>
+          <w:bCs/>
+        </w:rPr>
+        <w:t xml:space="preserve">por: </w:t>
+      </w:r>
+      <w:r>
+        <w:rPr>
+          <w:rFonts w:ascii="Google Sans" w:hAnsi="Google Sans"/>
+        </w:rPr>
+        <w:t>Beazinat Rodrigues</w:t>
+      </w:r>
+    </w:p>
+    <w:p>
+      <w:pPr>
+        <w:spacing w:line="360" w:lineRule="auto"/>
+        <w:rPr>
+          <w:rFonts w:ascii="Google Sans" w:hAnsi="Google Sans"/>
           <w:sz w:val="28"/>
           <w:szCs w:val="28"/>
         </w:rPr>
@@ -75,9 +100,10 @@
     </w:p>
     <w:p>
       <w:pPr>
-        <w:jc w:val="both"/>
-        <w:rPr>
-          <w:rFonts w:ascii="Google sans" w:hAnsi="Google sans"/>
+        <w:spacing w:line="360" w:lineRule="auto"/>
+        <w:jc w:val="both"/>
+        <w:rPr>
+          <w:rFonts w:ascii="Google Sans" w:hAnsi="Google Sans"/>
           <w:b/>
           <w:bCs/>
           <w:sz w:val="28"/>
@@ -86,7 +112,7 @@
       </w:pPr>
       <w:r>
         <w:rPr>
-          <w:rFonts w:ascii="Google sans" w:hAnsi="Google sans"/>
+          <w:rFonts w:ascii="Google Sans" w:hAnsi="Google Sans"/>
           <w:b/>
           <w:bCs/>
           <w:sz w:val="28"/>
@@ -96,7 +122,7 @@
       </w:r>
       <w:r>
         <w:rPr>
-          <w:rFonts w:ascii="Google sans" w:hAnsi="Google sans" w:hint="eastAsia"/>
+          <w:rFonts w:ascii="Google Sans" w:hAnsi="Google Sans" w:hint="eastAsia"/>
           <w:b/>
           <w:bCs/>
           <w:sz w:val="28"/>
@@ -106,7 +132,7 @@
       </w:r>
       <w:r>
         <w:rPr>
-          <w:rFonts w:ascii="Google sans" w:hAnsi="Google sans"/>
+          <w:rFonts w:ascii="Google Sans" w:hAnsi="Google Sans"/>
           <w:b/>
           <w:bCs/>
           <w:sz w:val="28"/>
@@ -117,67 +143,70 @@
     </w:p>
     <w:p>
       <w:pPr>
-        <w:jc w:val="both"/>
-        <w:rPr>
-          <w:rFonts w:ascii="Google sans" w:hAnsi="Google sans"/>
-        </w:rPr>
-      </w:pPr>
-      <w:r>
-        <w:rPr>
-          <w:rFonts w:ascii="Google sans" w:hAnsi="Google sans"/>
+        <w:spacing w:line="360" w:lineRule="auto"/>
+        <w:jc w:val="both"/>
+        <w:rPr>
+          <w:rFonts w:ascii="Google Sans" w:hAnsi="Google Sans"/>
+        </w:rPr>
+      </w:pPr>
+      <w:r>
+        <w:rPr>
+          <w:rFonts w:ascii="Google Sans" w:hAnsi="Google Sans"/>
         </w:rPr>
         <w:t>A aplicação Keli é uma ferramenta intuitiva e personalizada para organização de tarefas domésticas, voltada para usuários que desejam um controle mais assertivo e eficiente das atividades de casa. O objetivo é possibilitar a gestão das tarefas por cômodo, levando em conta prioridade, duração, dificuldade e até mesmo os materiais e utensílios necessários para cada tarefa.</w:t>
       </w:r>
       <w:r>
         <w:rPr>
-          <w:rFonts w:ascii="Google sans" w:hAnsi="Google sans"/>
+          <w:rFonts w:ascii="Google Sans" w:hAnsi="Google Sans"/>
         </w:rPr>
         <w:t xml:space="preserve"> O nome vem da gíria espanhola</w:t>
       </w:r>
       <w:r>
         <w:rPr>
-          <w:rFonts w:ascii="Google sans" w:hAnsi="Google sans" w:hint="eastAsia"/>
+          <w:rFonts w:ascii="Google Sans" w:hAnsi="Google Sans" w:hint="eastAsia"/>
         </w:rPr>
         <w:t xml:space="preserve"> </w:t>
       </w:r>
       <w:r>
         <w:rPr>
-          <w:rFonts w:ascii="Google sans" w:hAnsi="Google sans" w:hint="eastAsia"/>
+          <w:rFonts w:ascii="Google Sans" w:hAnsi="Google Sans" w:hint="eastAsia"/>
         </w:rPr>
         <w:t>“</w:t>
       </w:r>
       <w:r>
         <w:rPr>
-          <w:rFonts w:ascii="Google sans" w:hAnsi="Google sans"/>
+          <w:rFonts w:ascii="Google Sans" w:hAnsi="Google Sans"/>
         </w:rPr>
         <w:t>keli</w:t>
       </w:r>
       <w:r>
         <w:rPr>
-          <w:rFonts w:ascii="Google sans" w:hAnsi="Google sans" w:hint="eastAsia"/>
+          <w:rFonts w:ascii="Google Sans" w:hAnsi="Google Sans" w:hint="eastAsia"/>
         </w:rPr>
         <w:t>”</w:t>
       </w:r>
       <w:r>
         <w:rPr>
-          <w:rFonts w:ascii="Google sans" w:hAnsi="Google sans"/>
+          <w:rFonts w:ascii="Google Sans" w:hAnsi="Google Sans"/>
         </w:rPr>
         <w:t>, que significa casa.</w:t>
       </w:r>
     </w:p>
     <w:p>
       <w:pPr>
-        <w:jc w:val="both"/>
-        <w:rPr>
-          <w:rFonts w:ascii="Google sans" w:hAnsi="Google sans"/>
-        </w:rPr>
-      </w:pPr>
-    </w:p>
-    <w:p>
-      <w:pPr>
-        <w:jc w:val="both"/>
-        <w:rPr>
-          <w:rFonts w:ascii="Google sans" w:hAnsi="Google sans"/>
+        <w:spacing w:line="360" w:lineRule="auto"/>
+        <w:jc w:val="both"/>
+        <w:rPr>
+          <w:rFonts w:ascii="Google Sans" w:hAnsi="Google Sans"/>
+        </w:rPr>
+      </w:pPr>
+    </w:p>
+    <w:p>
+      <w:pPr>
+        <w:spacing w:line="360" w:lineRule="auto"/>
+        <w:jc w:val="both"/>
+        <w:rPr>
+          <w:rFonts w:ascii="Google Sans" w:hAnsi="Google Sans"/>
           <w:b/>
           <w:bCs/>
           <w:sz w:val="28"/>
@@ -186,7 +215,7 @@
       </w:pPr>
       <w:r>
         <w:rPr>
-          <w:rFonts w:ascii="Google sans" w:hAnsi="Google sans"/>
+          <w:rFonts w:ascii="Google Sans" w:hAnsi="Google Sans"/>
           <w:b/>
           <w:bCs/>
           <w:sz w:val="28"/>
@@ -197,31 +226,34 @@
     </w:p>
     <w:p>
       <w:pPr>
-        <w:jc w:val="both"/>
-        <w:rPr>
-          <w:rFonts w:ascii="Google sans" w:hAnsi="Google sans"/>
-        </w:rPr>
-      </w:pPr>
-      <w:r>
-        <w:rPr>
-          <w:rFonts w:ascii="Google sans" w:hAnsi="Google sans"/>
+        <w:spacing w:line="360" w:lineRule="auto"/>
+        <w:jc w:val="both"/>
+        <w:rPr>
+          <w:rFonts w:ascii="Google Sans" w:hAnsi="Google Sans"/>
+        </w:rPr>
+      </w:pPr>
+      <w:r>
+        <w:rPr>
+          <w:rFonts w:ascii="Google Sans" w:hAnsi="Google Sans"/>
         </w:rPr>
         <w:t>Os usuários buscam uma maneira prática de organizar suas tarefas domésticas, com funcionalidades que permitam o controle de prioridade, duração e dificuldade de cada atividade. O objetivo é realizar as tarefas de forma mais assertiva, prática e organizada, visualizando facilmente o que precisa ser feito.</w:t>
       </w:r>
     </w:p>
     <w:p>
       <w:pPr>
-        <w:jc w:val="both"/>
-        <w:rPr>
-          <w:rFonts w:ascii="Google sans" w:hAnsi="Google sans"/>
-        </w:rPr>
-      </w:pPr>
-    </w:p>
-    <w:p>
-      <w:pPr>
-        <w:jc w:val="both"/>
-        <w:rPr>
-          <w:rFonts w:ascii="Google sans" w:hAnsi="Google sans"/>
+        <w:spacing w:line="360" w:lineRule="auto"/>
+        <w:jc w:val="both"/>
+        <w:rPr>
+          <w:rFonts w:ascii="Google Sans" w:hAnsi="Google Sans"/>
+        </w:rPr>
+      </w:pPr>
+    </w:p>
+    <w:p>
+      <w:pPr>
+        <w:spacing w:line="360" w:lineRule="auto"/>
+        <w:jc w:val="both"/>
+        <w:rPr>
+          <w:rFonts w:ascii="Google Sans" w:hAnsi="Google Sans"/>
           <w:b/>
           <w:bCs/>
           <w:sz w:val="28"/>
@@ -230,7 +262,7 @@
       </w:pPr>
       <w:r>
         <w:rPr>
-          <w:rFonts w:ascii="Google sans" w:hAnsi="Google sans"/>
+          <w:rFonts w:ascii="Google Sans" w:hAnsi="Google Sans"/>
           <w:b/>
           <w:bCs/>
           <w:sz w:val="28"/>
@@ -240,7 +272,7 @@
       </w:r>
       <w:r>
         <w:rPr>
-          <w:rFonts w:ascii="Google sans" w:hAnsi="Google sans" w:hint="eastAsia"/>
+          <w:rFonts w:ascii="Google Sans" w:hAnsi="Google Sans" w:hint="eastAsia"/>
           <w:b/>
           <w:bCs/>
           <w:sz w:val="28"/>
@@ -250,7 +282,7 @@
       </w:r>
       <w:r>
         <w:rPr>
-          <w:rFonts w:ascii="Google sans" w:hAnsi="Google sans"/>
+          <w:rFonts w:ascii="Google Sans" w:hAnsi="Google Sans"/>
           <w:b/>
           <w:bCs/>
           <w:sz w:val="28"/>
@@ -261,14 +293,15 @@
     </w:p>
     <w:p>
       <w:pPr>
-        <w:jc w:val="both"/>
-        <w:rPr>
-          <w:rFonts w:ascii="Google sans" w:hAnsi="Google sans"/>
-        </w:rPr>
-      </w:pPr>
-      <w:r>
-        <w:rPr>
-          <w:rFonts w:ascii="Google sans" w:hAnsi="Google sans"/>
+        <w:spacing w:line="360" w:lineRule="auto"/>
+        <w:jc w:val="both"/>
+        <w:rPr>
+          <w:rFonts w:ascii="Google Sans" w:hAnsi="Google Sans"/>
+        </w:rPr>
+      </w:pPr>
+      <w:r>
+        <w:rPr>
+          <w:rFonts w:ascii="Google Sans" w:hAnsi="Google Sans"/>
         </w:rPr>
         <w:t>A aplicação Keli oferece uma plataforma personalizada para a organização de tarefas domésticas. Com Keli, o usuário pode:</w:t>
       </w:r>
@@ -280,14 +313,15 @@
           <w:ilvl w:val="0"/>
           <w:numId w:val="5"/>
         </w:numPr>
-        <w:jc w:val="both"/>
-        <w:rPr>
-          <w:rFonts w:ascii="Google sans" w:hAnsi="Google sans"/>
-        </w:rPr>
-      </w:pPr>
-      <w:r>
-        <w:rPr>
-          <w:rFonts w:ascii="Google sans" w:hAnsi="Google sans"/>
+        <w:spacing w:line="360" w:lineRule="auto"/>
+        <w:jc w:val="both"/>
+        <w:rPr>
+          <w:rFonts w:ascii="Google Sans" w:hAnsi="Google Sans"/>
+        </w:rPr>
+      </w:pPr>
+      <w:r>
+        <w:rPr>
+          <w:rFonts w:ascii="Google Sans" w:hAnsi="Google Sans"/>
         </w:rPr>
         <w:t>Definir e organizar tarefas por cômodo: cada tarefa é associada a um cômodo específico da casa, permitindo uma visão holística e detalhada do que precisa ser feito em cada área.</w:t>
       </w:r>
@@ -299,14 +333,15 @@
           <w:ilvl w:val="0"/>
           <w:numId w:val="5"/>
         </w:numPr>
-        <w:jc w:val="both"/>
-        <w:rPr>
-          <w:rFonts w:ascii="Google sans" w:hAnsi="Google sans"/>
-        </w:rPr>
-      </w:pPr>
-      <w:r>
-        <w:rPr>
-          <w:rFonts w:ascii="Google sans" w:hAnsi="Google sans"/>
+        <w:spacing w:line="360" w:lineRule="auto"/>
+        <w:jc w:val="both"/>
+        <w:rPr>
+          <w:rFonts w:ascii="Google Sans" w:hAnsi="Google Sans"/>
+        </w:rPr>
+      </w:pPr>
+      <w:r>
+        <w:rPr>
+          <w:rFonts w:ascii="Google Sans" w:hAnsi="Google Sans"/>
         </w:rPr>
         <w:t>Classificação de tarefas por dificuldade: as tarefas podem ser categorizadas como fáceis, médias ou difíceis, ajudando o usuário a planejar e priorizar de acordo com o tempo e esforço disponível.</w:t>
       </w:r>
@@ -318,15 +353,17 @@
           <w:ilvl w:val="0"/>
           <w:numId w:val="5"/>
         </w:numPr>
-        <w:jc w:val="both"/>
-        <w:rPr>
-          <w:rFonts w:ascii="Google sans" w:hAnsi="Google sans"/>
-        </w:rPr>
-      </w:pPr>
-      <w:r>
-        <w:rPr>
-          <w:rFonts w:ascii="Google sans" w:hAnsi="Google sans"/>
-        </w:rPr>
+        <w:spacing w:line="360" w:lineRule="auto"/>
+        <w:jc w:val="both"/>
+        <w:rPr>
+          <w:rFonts w:ascii="Google Sans" w:hAnsi="Google Sans"/>
+        </w:rPr>
+      </w:pPr>
+      <w:r>
+        <w:rPr>
+          <w:rFonts w:ascii="Google Sans" w:hAnsi="Google Sans"/>
+        </w:rPr>
+        <w:lastRenderedPageBreak/>
         <w:t>Personalização de duração: cada tarefa pode ter sua duração estimada ajustada pelo usuário, auxiliando no planejamento do tempo necessário para cada atividade.</w:t>
       </w:r>
     </w:p>
@@ -337,46 +374,49 @@
           <w:ilvl w:val="0"/>
           <w:numId w:val="5"/>
         </w:numPr>
-        <w:jc w:val="both"/>
-        <w:rPr>
-          <w:rFonts w:ascii="Google sans" w:hAnsi="Google sans"/>
-        </w:rPr>
-      </w:pPr>
-      <w:r>
-        <w:rPr>
-          <w:rFonts w:ascii="Google sans" w:hAnsi="Google sans"/>
+        <w:spacing w:line="360" w:lineRule="auto"/>
+        <w:jc w:val="both"/>
+        <w:rPr>
+          <w:rFonts w:ascii="Google Sans" w:hAnsi="Google Sans"/>
+        </w:rPr>
+      </w:pPr>
+      <w:r>
+        <w:rPr>
+          <w:rFonts w:ascii="Google Sans" w:hAnsi="Google Sans"/>
         </w:rPr>
         <w:t>Seleção de produtos e utensílios: permite ao usuário listar os materiais e ferramentas que serão utilizados para cada tarefa, facilitando a preparação e execução das atividades.</w:t>
       </w:r>
     </w:p>
     <w:p>
       <w:pPr>
-        <w:jc w:val="both"/>
-        <w:rPr>
-          <w:rFonts w:ascii="Google sans" w:hAnsi="Google sans"/>
-        </w:rPr>
-      </w:pPr>
-      <w:r>
-        <w:rPr>
-          <w:rFonts w:ascii="Google sans" w:hAnsi="Google sans"/>
-        </w:rPr>
-        <w:lastRenderedPageBreak/>
+        <w:spacing w:line="360" w:lineRule="auto"/>
+        <w:jc w:val="both"/>
+        <w:rPr>
+          <w:rFonts w:ascii="Google Sans" w:hAnsi="Google Sans"/>
+        </w:rPr>
+      </w:pPr>
+      <w:r>
+        <w:rPr>
+          <w:rFonts w:ascii="Google Sans" w:hAnsi="Google Sans"/>
+        </w:rPr>
         <w:t>Essas funcionalidades combinadas tornam a organização das tarefas mais prática e personalizada, ajudando o usuário a visualizar o que precisa ser feito de forma clara e organizada.</w:t>
       </w:r>
     </w:p>
     <w:p>
       <w:pPr>
-        <w:jc w:val="both"/>
-        <w:rPr>
-          <w:rFonts w:ascii="Google sans" w:hAnsi="Google sans"/>
-        </w:rPr>
-      </w:pPr>
-    </w:p>
-    <w:p>
-      <w:pPr>
-        <w:jc w:val="both"/>
-        <w:rPr>
-          <w:rFonts w:ascii="Google sans" w:hAnsi="Google sans"/>
+        <w:spacing w:line="360" w:lineRule="auto"/>
+        <w:jc w:val="both"/>
+        <w:rPr>
+          <w:rFonts w:ascii="Google Sans" w:hAnsi="Google Sans"/>
+        </w:rPr>
+      </w:pPr>
+    </w:p>
+    <w:p>
+      <w:pPr>
+        <w:spacing w:line="360" w:lineRule="auto"/>
+        <w:jc w:val="both"/>
+        <w:rPr>
+          <w:rFonts w:ascii="Google Sans" w:hAnsi="Google Sans"/>
           <w:b/>
           <w:bCs/>
           <w:sz w:val="28"/>
@@ -385,7 +425,7 @@
       </w:pPr>
       <w:r>
         <w:rPr>
-          <w:rFonts w:ascii="Google sans" w:hAnsi="Google sans"/>
+          <w:rFonts w:ascii="Google Sans" w:hAnsi="Google Sans"/>
           <w:b/>
           <w:bCs/>
           <w:sz w:val="28"/>
@@ -398,19 +438,21 @@
     <w:bookmarkEnd w:id="0"/>
     <w:p>
       <w:pPr>
+        <w:spacing w:line="360" w:lineRule="auto"/>
         <w:jc w:val="center"/>
         <w:rPr>
-          <w:b/>
-          <w:bCs/>
-        </w:rPr>
-      </w:pPr>
-      <w:r>
-        <w:rPr>
-          <w:rFonts w:ascii="Google sans" w:hAnsi="Google sans"/>
-          <w:b/>
-          <w:bCs/>
-        </w:rPr>
-        <w:object w:dxaOrig="7322" w:dyaOrig="2669" w14:anchorId="1FA9739A">
+          <w:rFonts w:ascii="Google Sans" w:hAnsi="Google Sans"/>
+          <w:b/>
+          <w:bCs/>
+        </w:rPr>
+      </w:pPr>
+      <w:r>
+        <w:rPr>
+          <w:rFonts w:ascii="Google Sans" w:hAnsi="Google Sans"/>
+          <w:b/>
+          <w:bCs/>
+        </w:rPr>
+        <w:object w:dxaOrig="6885" w:dyaOrig="3370" w14:anchorId="4644373E">
           <v:shapetype id="_x0000_t75" coordsize="21600,21600" o:spt="75" o:preferrelative="t" path="m@4@5l@4@11@9@11@9@5xe" filled="f" stroked="f">
             <v:stroke joinstyle="miter"/>
             <v:formulas>
@@ -430,18 +472,29 @@
             <v:path o:extrusionok="f" gradientshapeok="t" o:connecttype="rect"/>
             <o:lock v:ext="edit" aspectratio="t"/>
           </v:shapetype>
-          <v:shape id="_x0000_i1117" type="#_x0000_t75" style="width:366.15pt;height:133.3pt" o:ole="">
+          <v:shape id="_x0000_i1027" type="#_x0000_t75" style="width:344.35pt;height:168.7pt" o:ole="">
             <v:imagedata r:id="rId5" o:title=""/>
           </v:shape>
-          <o:OLEObject Type="Embed" ProgID="Excel.Sheet.12" ShapeID="_x0000_i1117" DrawAspect="Content" ObjectID="_1792935886" r:id="rId6"/>
+          <o:OLEObject Type="Embed" ProgID="Excel.Sheet.12" ShapeID="_x0000_i1027" DrawAspect="Content" ObjectID="_1792938418" r:id="rId6"/>
         </w:object>
       </w:r>
     </w:p>
     <w:p>
       <w:pPr>
-        <w:jc w:val="both"/>
-        <w:rPr>
-          <w:rFonts w:ascii="Google sans" w:hAnsi="Google sans"/>
+        <w:spacing w:line="360" w:lineRule="auto"/>
+        <w:jc w:val="center"/>
+        <w:rPr>
+          <w:b/>
+          <w:bCs/>
+        </w:rPr>
+      </w:pPr>
+    </w:p>
+    <w:p>
+      <w:pPr>
+        <w:spacing w:line="360" w:lineRule="auto"/>
+        <w:jc w:val="both"/>
+        <w:rPr>
+          <w:rFonts w:ascii="Google Sans" w:hAnsi="Google Sans"/>
           <w:b/>
           <w:bCs/>
           <w:sz w:val="28"/>
@@ -450,7 +503,7 @@
       </w:pPr>
       <w:r>
         <w:rPr>
-          <w:rFonts w:ascii="Google sans" w:hAnsi="Google sans"/>
+          <w:rFonts w:ascii="Google Sans" w:hAnsi="Google Sans"/>
           <w:b/>
           <w:bCs/>
           <w:sz w:val="28"/>
@@ -466,41 +519,35 @@
           <w:ilvl w:val="0"/>
           <w:numId w:val="6"/>
         </w:numPr>
-        <w:jc w:val="both"/>
-        <w:rPr>
-          <w:rFonts w:ascii="Google sans" w:hAnsi="Google sans"/>
-          <w:b/>
-          <w:bCs/>
-        </w:rPr>
-      </w:pPr>
-      <w:r>
-        <w:rPr>
-          <w:rFonts w:ascii="Google sans" w:hAnsi="Google sans"/>
-          <w:b/>
-          <w:bCs/>
-        </w:rPr>
-        <w:t>Personalização de Cômodos e Tarefas:</w:t>
-      </w:r>
-      <w:r>
-        <w:rPr>
-          <w:rFonts w:ascii="Google sans" w:hAnsi="Google sans"/>
-          <w:b/>
-          <w:bCs/>
-        </w:rPr>
-        <w:t xml:space="preserve"> </w:t>
-      </w:r>
-    </w:p>
-    <w:p>
-      <w:pPr>
+        <w:spacing w:line="360" w:lineRule="auto"/>
+        <w:jc w:val="both"/>
+        <w:rPr>
+          <w:rFonts w:ascii="Google Sans" w:hAnsi="Google Sans"/>
+          <w:b/>
+          <w:bCs/>
+        </w:rPr>
+      </w:pPr>
+      <w:r>
+        <w:rPr>
+          <w:rFonts w:ascii="Google Sans" w:hAnsi="Google Sans"/>
+          <w:b/>
+          <w:bCs/>
+        </w:rPr>
+        <w:t xml:space="preserve">Personalização de Cômodos e Tarefas: </w:t>
+      </w:r>
+    </w:p>
+    <w:p>
+      <w:pPr>
+        <w:spacing w:line="360" w:lineRule="auto"/>
         <w:ind w:left="360"/>
         <w:jc w:val="both"/>
         <w:rPr>
-          <w:rFonts w:ascii="Google sans" w:hAnsi="Google sans"/>
-        </w:rPr>
-      </w:pPr>
-      <w:r>
-        <w:rPr>
-          <w:rFonts w:ascii="Google sans" w:hAnsi="Google sans"/>
+          <w:rFonts w:ascii="Google Sans" w:hAnsi="Google Sans"/>
+        </w:rPr>
+      </w:pPr>
+      <w:r>
+        <w:rPr>
+          <w:rFonts w:ascii="Google Sans" w:hAnsi="Google Sans"/>
         </w:rPr>
         <w:t>Criação de cômodos personalizados e associar tarefas específicas a cada um.</w:t>
       </w:r>
@@ -512,16 +559,17 @@
           <w:ilvl w:val="0"/>
           <w:numId w:val="6"/>
         </w:numPr>
-        <w:jc w:val="both"/>
-        <w:rPr>
-          <w:rFonts w:ascii="Google sans" w:hAnsi="Google sans"/>
-          <w:b/>
-          <w:bCs/>
-        </w:rPr>
-      </w:pPr>
-      <w:r>
-        <w:rPr>
-          <w:rFonts w:ascii="Google sans" w:hAnsi="Google sans"/>
+        <w:spacing w:line="360" w:lineRule="auto"/>
+        <w:jc w:val="both"/>
+        <w:rPr>
+          <w:rFonts w:ascii="Google Sans" w:hAnsi="Google Sans"/>
+          <w:b/>
+          <w:bCs/>
+        </w:rPr>
+      </w:pPr>
+      <w:r>
+        <w:rPr>
+          <w:rFonts w:ascii="Google Sans" w:hAnsi="Google Sans"/>
           <w:b/>
           <w:bCs/>
         </w:rPr>
@@ -530,15 +578,16 @@
     </w:p>
     <w:p>
       <w:pPr>
+        <w:spacing w:line="360" w:lineRule="auto"/>
         <w:ind w:left="360"/>
         <w:jc w:val="both"/>
         <w:rPr>
-          <w:rFonts w:ascii="Google sans" w:hAnsi="Google sans"/>
-        </w:rPr>
-      </w:pPr>
-      <w:r>
-        <w:rPr>
-          <w:rFonts w:ascii="Google sans" w:hAnsi="Google sans"/>
+          <w:rFonts w:ascii="Google Sans" w:hAnsi="Google Sans"/>
+        </w:rPr>
+      </w:pPr>
+      <w:r>
+        <w:rPr>
+          <w:rFonts w:ascii="Google Sans" w:hAnsi="Google Sans"/>
         </w:rPr>
         <w:t>Categorizar tarefas por dificuldade, ajudando o usuário a visualizar rapidamente o nível de esforço necessário.</w:t>
       </w:r>
@@ -550,33 +599,36 @@
           <w:ilvl w:val="0"/>
           <w:numId w:val="6"/>
         </w:numPr>
-        <w:jc w:val="both"/>
-        <w:rPr>
-          <w:rFonts w:ascii="Google sans" w:hAnsi="Google sans"/>
-          <w:b/>
-          <w:bCs/>
-        </w:rPr>
-      </w:pPr>
-      <w:r>
-        <w:rPr>
-          <w:rFonts w:ascii="Google sans" w:hAnsi="Google sans"/>
-          <w:b/>
-          <w:bCs/>
-        </w:rPr>
+        <w:spacing w:line="360" w:lineRule="auto"/>
+        <w:jc w:val="both"/>
+        <w:rPr>
+          <w:rFonts w:ascii="Google Sans" w:hAnsi="Google Sans"/>
+          <w:b/>
+          <w:bCs/>
+        </w:rPr>
+      </w:pPr>
+      <w:r>
+        <w:rPr>
+          <w:rFonts w:ascii="Google Sans" w:hAnsi="Google Sans"/>
+          <w:b/>
+          <w:bCs/>
+        </w:rPr>
+        <w:lastRenderedPageBreak/>
         <w:t>Gestão de Duração e Prioridade:</w:t>
       </w:r>
     </w:p>
     <w:p>
       <w:pPr>
+        <w:spacing w:line="360" w:lineRule="auto"/>
         <w:ind w:left="360"/>
         <w:jc w:val="both"/>
         <w:rPr>
-          <w:rFonts w:ascii="Google sans" w:hAnsi="Google sans"/>
-        </w:rPr>
-      </w:pPr>
-      <w:r>
-        <w:rPr>
-          <w:rFonts w:ascii="Google sans" w:hAnsi="Google sans"/>
+          <w:rFonts w:ascii="Google Sans" w:hAnsi="Google Sans"/>
+        </w:rPr>
+      </w:pPr>
+      <w:r>
+        <w:rPr>
+          <w:rFonts w:ascii="Google Sans" w:hAnsi="Google Sans"/>
         </w:rPr>
         <w:t>Definir e ajustar o tempo estimado e a prioridade de cada tarefa, permitindo um planejamento mais eficiente.</w:t>
       </w:r>
@@ -588,16 +640,17 @@
           <w:ilvl w:val="0"/>
           <w:numId w:val="6"/>
         </w:numPr>
-        <w:jc w:val="both"/>
-        <w:rPr>
-          <w:rFonts w:ascii="Google sans" w:hAnsi="Google sans"/>
-          <w:b/>
-          <w:bCs/>
-        </w:rPr>
-      </w:pPr>
-      <w:r>
-        <w:rPr>
-          <w:rFonts w:ascii="Google sans" w:hAnsi="Google sans"/>
+        <w:spacing w:line="360" w:lineRule="auto"/>
+        <w:jc w:val="both"/>
+        <w:rPr>
+          <w:rFonts w:ascii="Google Sans" w:hAnsi="Google Sans"/>
+          <w:b/>
+          <w:bCs/>
+        </w:rPr>
+      </w:pPr>
+      <w:r>
+        <w:rPr>
+          <w:rFonts w:ascii="Google Sans" w:hAnsi="Google Sans"/>
           <w:b/>
           <w:bCs/>
         </w:rPr>
@@ -606,19 +659,622 @@
     </w:p>
     <w:p>
       <w:pPr>
+        <w:spacing w:line="360" w:lineRule="auto"/>
         <w:ind w:left="360"/>
         <w:jc w:val="both"/>
         <w:rPr>
-          <w:rFonts w:ascii="Google sans" w:hAnsi="Google sans"/>
-        </w:rPr>
-      </w:pPr>
-      <w:r>
-        <w:rPr>
-          <w:rFonts w:ascii="Google sans" w:hAnsi="Google sans"/>
+          <w:rFonts w:ascii="Google Sans" w:hAnsi="Google Sans"/>
+        </w:rPr>
+      </w:pPr>
+      <w:r>
+        <w:rPr>
+          <w:rFonts w:ascii="Google Sans" w:hAnsi="Google Sans"/>
         </w:rPr>
         <w:t>Selecionar produtos e utensílios necessários, ajudando na preparação de materiais antes do início da tarefa.</w:t>
       </w:r>
     </w:p>
+    <w:p>
+      <w:pPr>
+        <w:spacing w:line="360" w:lineRule="auto"/>
+        <w:jc w:val="both"/>
+        <w:rPr>
+          <w:rFonts w:ascii="Google Sans" w:hAnsi="Google Sans"/>
+          <w:b/>
+          <w:bCs/>
+          <w:sz w:val="28"/>
+          <w:szCs w:val="28"/>
+        </w:rPr>
+      </w:pPr>
+      <w:r>
+        <w:rPr>
+          <w:rFonts w:ascii="Google Sans" w:hAnsi="Google Sans"/>
+          <w:b/>
+          <w:bCs/>
+          <w:sz w:val="28"/>
+          <w:szCs w:val="28"/>
+        </w:rPr>
+        <w:t>6. REFER</w:t>
+      </w:r>
+      <w:r>
+        <w:rPr>
+          <w:rFonts w:ascii="Google Sans" w:hAnsi="Google Sans" w:hint="eastAsia"/>
+          <w:b/>
+          <w:bCs/>
+          <w:sz w:val="28"/>
+          <w:szCs w:val="28"/>
+        </w:rPr>
+        <w:t>Ê</w:t>
+      </w:r>
+      <w:r>
+        <w:rPr>
+          <w:rFonts w:ascii="Google Sans" w:hAnsi="Google Sans"/>
+          <w:b/>
+          <w:bCs/>
+          <w:sz w:val="28"/>
+          <w:szCs w:val="28"/>
+        </w:rPr>
+        <w:t>NCIAS</w:t>
+      </w:r>
+    </w:p>
+    <w:p>
+      <w:pPr>
+        <w:spacing w:after="0" w:line="240" w:lineRule="auto"/>
+        <w:jc w:val="both"/>
+        <w:rPr>
+          <w:rFonts w:ascii="Google Sans" w:hAnsi="Google Sans"/>
+        </w:rPr>
+      </w:pPr>
+      <w:r>
+        <w:rPr>
+          <w:rFonts w:ascii="Google Sans" w:hAnsi="Google Sans"/>
+        </w:rPr>
+        <w:t xml:space="preserve">META. </w:t>
+      </w:r>
+      <w:r>
+        <w:rPr>
+          <w:rFonts w:ascii="Google Sans" w:hAnsi="Google Sans"/>
+          <w:b/>
+          <w:bCs/>
+          <w:i/>
+          <w:iCs/>
+        </w:rPr>
+        <w:t xml:space="preserve">Aprenda </w:t>
+      </w:r>
+      <w:proofErr w:type="spellStart"/>
+      <w:r>
+        <w:rPr>
+          <w:rFonts w:ascii="Google Sans" w:hAnsi="Google Sans"/>
+          <w:b/>
+          <w:bCs/>
+          <w:i/>
+          <w:iCs/>
+        </w:rPr>
+        <w:t>React</w:t>
+      </w:r>
+      <w:proofErr w:type="spellEnd"/>
+      <w:r>
+        <w:rPr>
+          <w:rFonts w:ascii="Google Sans" w:hAnsi="Google Sans"/>
+        </w:rPr>
+        <w:t>. v18.3.1.</w:t>
+      </w:r>
+      <w:r>
+        <w:rPr>
+          <w:rFonts w:ascii="Google Sans" w:hAnsi="Google Sans"/>
+        </w:rPr>
+        <w:t xml:space="preserve"> </w:t>
+      </w:r>
+      <w:r>
+        <w:rPr>
+          <w:rFonts w:ascii="Google Sans" w:hAnsi="Google Sans"/>
+        </w:rPr>
+        <w:t xml:space="preserve">16 mar. 2024. Disponível em: </w:t>
+      </w:r>
+      <w:hyperlink r:id="rId7" w:history="1">
+        <w:r>
+          <w:rPr>
+            <w:rStyle w:val="Hyperlink"/>
+            <w:rFonts w:ascii="Google Sans" w:hAnsi="Google Sans"/>
+          </w:rPr>
+          <w:t>https://pt-br.react.dev/learn</w:t>
+        </w:r>
+      </w:hyperlink>
+      <w:r>
+        <w:rPr>
+          <w:rFonts w:ascii="Google Sans" w:hAnsi="Google Sans"/>
+        </w:rPr>
+        <w:t>. Acesso em: 12 nov. 2024.</w:t>
+      </w:r>
+    </w:p>
+    <w:p>
+      <w:pPr>
+        <w:spacing w:after="0" w:line="240" w:lineRule="auto"/>
+        <w:jc w:val="both"/>
+        <w:rPr>
+          <w:rFonts w:ascii="Google Sans" w:hAnsi="Google Sans"/>
+        </w:rPr>
+      </w:pPr>
+    </w:p>
+    <w:p>
+      <w:pPr>
+        <w:spacing w:after="0" w:line="240" w:lineRule="auto"/>
+        <w:jc w:val="both"/>
+        <w:rPr>
+          <w:rFonts w:ascii="Google Sans" w:hAnsi="Google Sans"/>
+        </w:rPr>
+      </w:pPr>
+      <w:r>
+        <w:rPr>
+          <w:rFonts w:ascii="Google Sans" w:hAnsi="Google Sans"/>
+        </w:rPr>
+        <w:t xml:space="preserve">MICROSOFT. </w:t>
+      </w:r>
+      <w:proofErr w:type="spellStart"/>
+      <w:r>
+        <w:rPr>
+          <w:rFonts w:ascii="Google Sans" w:hAnsi="Google Sans"/>
+          <w:b/>
+          <w:bCs/>
+          <w:i/>
+          <w:iCs/>
+        </w:rPr>
+        <w:t>TypeScript</w:t>
+      </w:r>
+      <w:proofErr w:type="spellEnd"/>
+      <w:r>
+        <w:rPr>
+          <w:rFonts w:ascii="Google Sans" w:hAnsi="Google Sans"/>
+          <w:b/>
+          <w:bCs/>
+          <w:i/>
+          <w:iCs/>
+        </w:rPr>
+        <w:t xml:space="preserve"> </w:t>
+      </w:r>
+      <w:proofErr w:type="spellStart"/>
+      <w:r>
+        <w:rPr>
+          <w:rFonts w:ascii="Google Sans" w:hAnsi="Google Sans"/>
+          <w:b/>
+          <w:bCs/>
+          <w:i/>
+          <w:iCs/>
+        </w:rPr>
+        <w:t>Documentation</w:t>
+      </w:r>
+      <w:proofErr w:type="spellEnd"/>
+      <w:r>
+        <w:rPr>
+          <w:rFonts w:ascii="Google Sans" w:hAnsi="Google Sans"/>
+        </w:rPr>
+        <w:t xml:space="preserve">. 5.6. 9 set. 2024. Disponível em: </w:t>
+      </w:r>
+      <w:hyperlink r:id="rId8" w:history="1">
+        <w:r>
+          <w:rPr>
+            <w:rStyle w:val="Hyperlink"/>
+            <w:rFonts w:ascii="Google Sans" w:hAnsi="Google Sans"/>
+          </w:rPr>
+          <w:t>https://www.typescriptlang.org/pt/docs/</w:t>
+        </w:r>
+      </w:hyperlink>
+      <w:r>
+        <w:rPr>
+          <w:rFonts w:ascii="Google Sans" w:hAnsi="Google Sans"/>
+        </w:rPr>
+        <w:t>. Acesso em: 12 nov. 2024.</w:t>
+      </w:r>
+    </w:p>
+    <w:p>
+      <w:pPr>
+        <w:spacing w:after="0" w:line="240" w:lineRule="auto"/>
+        <w:jc w:val="both"/>
+        <w:rPr>
+          <w:rFonts w:ascii="Google Sans" w:hAnsi="Google Sans"/>
+        </w:rPr>
+      </w:pPr>
+    </w:p>
+    <w:p>
+      <w:pPr>
+        <w:spacing w:after="0" w:line="240" w:lineRule="auto"/>
+        <w:rPr>
+          <w:rFonts w:ascii="Google Sans" w:hAnsi="Google Sans"/>
+        </w:rPr>
+      </w:pPr>
+      <w:r>
+        <w:rPr>
+          <w:rFonts w:ascii="Google Sans" w:hAnsi="Google Sans"/>
+        </w:rPr>
+        <w:t xml:space="preserve">ORACLE. </w:t>
+      </w:r>
+      <w:r>
+        <w:rPr>
+          <w:rFonts w:ascii="Google Sans" w:hAnsi="Google Sans"/>
+          <w:b/>
+          <w:bCs/>
+          <w:i/>
+          <w:iCs/>
+        </w:rPr>
+        <w:t xml:space="preserve">JDK 21 </w:t>
+      </w:r>
+      <w:proofErr w:type="spellStart"/>
+      <w:r>
+        <w:rPr>
+          <w:rFonts w:ascii="Google Sans" w:hAnsi="Google Sans"/>
+          <w:b/>
+          <w:bCs/>
+          <w:i/>
+          <w:iCs/>
+        </w:rPr>
+        <w:t>Documentation</w:t>
+      </w:r>
+      <w:proofErr w:type="spellEnd"/>
+      <w:r>
+        <w:rPr>
+          <w:rFonts w:ascii="Google Sans" w:hAnsi="Google Sans"/>
+        </w:rPr>
+        <w:t>. 21.</w:t>
+      </w:r>
+      <w:r>
+        <w:rPr>
+          <w:rFonts w:ascii="Google Sans" w:hAnsi="Google Sans"/>
+        </w:rPr>
+        <w:t xml:space="preserve"> 19 set. 2023. Disponível em: </w:t>
+      </w:r>
+      <w:hyperlink r:id="rId9" w:history="1">
+        <w:r>
+          <w:rPr>
+            <w:rStyle w:val="Hyperlink"/>
+            <w:rFonts w:ascii="Google Sans" w:hAnsi="Google Sans"/>
+          </w:rPr>
+          <w:t>https://docs.oracle.com/en/java/javase/21/</w:t>
+        </w:r>
+      </w:hyperlink>
+      <w:r>
+        <w:rPr>
+          <w:rFonts w:ascii="Google Sans" w:hAnsi="Google Sans"/>
+        </w:rPr>
+        <w:t>. Acesso em: 12 nov. 2024.</w:t>
+      </w:r>
+    </w:p>
+    <w:p>
+      <w:pPr>
+        <w:spacing w:after="0" w:line="240" w:lineRule="auto"/>
+        <w:rPr>
+          <w:rFonts w:ascii="Google Sans" w:hAnsi="Google Sans"/>
+        </w:rPr>
+      </w:pPr>
+    </w:p>
+    <w:p>
+      <w:pPr>
+        <w:spacing w:after="0" w:line="240" w:lineRule="auto"/>
+        <w:jc w:val="both"/>
+        <w:rPr>
+          <w:rFonts w:ascii="Google Sans" w:hAnsi="Google Sans"/>
+        </w:rPr>
+      </w:pPr>
+      <w:r>
+        <w:rPr>
+          <w:rFonts w:ascii="Google Sans" w:hAnsi="Google Sans"/>
+        </w:rPr>
+        <w:t xml:space="preserve">ORACLE. </w:t>
+      </w:r>
+      <w:r>
+        <w:rPr>
+          <w:rFonts w:ascii="Google Sans" w:hAnsi="Google Sans"/>
+          <w:b/>
+          <w:bCs/>
+          <w:i/>
+          <w:iCs/>
+        </w:rPr>
+        <w:t xml:space="preserve">MySQL </w:t>
+      </w:r>
+      <w:proofErr w:type="spellStart"/>
+      <w:r>
+        <w:rPr>
+          <w:rFonts w:ascii="Google Sans" w:hAnsi="Google Sans"/>
+          <w:b/>
+          <w:bCs/>
+          <w:i/>
+          <w:iCs/>
+        </w:rPr>
+        <w:t>Documentation</w:t>
+      </w:r>
+      <w:proofErr w:type="spellEnd"/>
+      <w:r>
+        <w:rPr>
+          <w:rFonts w:ascii="Google Sans" w:hAnsi="Google Sans"/>
+        </w:rPr>
+        <w:t>. 8.4.</w:t>
+      </w:r>
+      <w:r>
+        <w:rPr>
+          <w:rFonts w:ascii="Google Sans" w:hAnsi="Google Sans"/>
+        </w:rPr>
+        <w:t xml:space="preserve"> </w:t>
+      </w:r>
+      <w:r>
+        <w:rPr>
+          <w:rFonts w:ascii="Google Sans" w:hAnsi="Google Sans"/>
+        </w:rPr>
+        <w:t xml:space="preserve">9 nov. 2024. Disponível em: </w:t>
+      </w:r>
+      <w:hyperlink r:id="rId10" w:history="1">
+        <w:r>
+          <w:rPr>
+            <w:rStyle w:val="Hyperlink"/>
+            <w:rFonts w:ascii="Google Sans" w:hAnsi="Google Sans"/>
+          </w:rPr>
+          <w:t>https://dev.mysql.com/doc/</w:t>
+        </w:r>
+      </w:hyperlink>
+      <w:r>
+        <w:rPr>
+          <w:rFonts w:ascii="Google Sans" w:hAnsi="Google Sans"/>
+        </w:rPr>
+        <w:t>. Acesso em: 12 nov. 2024.</w:t>
+      </w:r>
+    </w:p>
+    <w:p>
+      <w:pPr>
+        <w:spacing w:after="0" w:line="240" w:lineRule="auto"/>
+        <w:jc w:val="both"/>
+        <w:rPr>
+          <w:rFonts w:ascii="Google Sans" w:hAnsi="Google Sans"/>
+        </w:rPr>
+      </w:pPr>
+    </w:p>
+    <w:p>
+      <w:pPr>
+        <w:spacing w:after="0" w:line="240" w:lineRule="auto"/>
+        <w:jc w:val="both"/>
+        <w:rPr>
+          <w:rFonts w:ascii="Google Sans" w:hAnsi="Google Sans"/>
+        </w:rPr>
+      </w:pPr>
+      <w:r>
+        <w:rPr>
+          <w:rFonts w:ascii="Google Sans" w:hAnsi="Google Sans"/>
+        </w:rPr>
+        <w:t>SPRING.</w:t>
+      </w:r>
+      <w:r>
+        <w:rPr>
+          <w:rFonts w:ascii="Google Sans" w:hAnsi="Google Sans"/>
+        </w:rPr>
+        <w:t xml:space="preserve"> </w:t>
+      </w:r>
+      <w:proofErr w:type="spellStart"/>
+      <w:r>
+        <w:rPr>
+          <w:rFonts w:ascii="Google Sans" w:hAnsi="Google Sans"/>
+          <w:b/>
+          <w:bCs/>
+          <w:i/>
+          <w:iCs/>
+        </w:rPr>
+        <w:t>Documentation</w:t>
+      </w:r>
+      <w:proofErr w:type="spellEnd"/>
+      <w:r>
+        <w:rPr>
+          <w:rFonts w:ascii="Google Sans" w:hAnsi="Google Sans"/>
+          <w:b/>
+          <w:bCs/>
+          <w:i/>
+          <w:iCs/>
+        </w:rPr>
+        <w:t xml:space="preserve"> Overview</w:t>
+      </w:r>
+      <w:r>
+        <w:rPr>
+          <w:rFonts w:ascii="Google Sans" w:hAnsi="Google Sans"/>
+        </w:rPr>
+        <w:t xml:space="preserve">. 3.3.5. out. 2024. Disponível em: </w:t>
+      </w:r>
+      <w:hyperlink r:id="rId11" w:history="1">
+        <w:r>
+          <w:rPr>
+            <w:rStyle w:val="Hyperlink"/>
+            <w:rFonts w:ascii="Google Sans" w:hAnsi="Google Sans"/>
+          </w:rPr>
+          <w:t>https://docs.spring.io/spring-boot/documentation.html</w:t>
+        </w:r>
+      </w:hyperlink>
+      <w:r>
+        <w:rPr>
+          <w:rFonts w:ascii="Google Sans" w:hAnsi="Google Sans"/>
+        </w:rPr>
+        <w:t>. Acesso em: 12 nov. 2024.</w:t>
+      </w:r>
+    </w:p>
+    <w:p>
+      <w:pPr>
+        <w:spacing w:after="0" w:line="240" w:lineRule="auto"/>
+        <w:jc w:val="both"/>
+        <w:rPr>
+          <w:rFonts w:ascii="Google Sans" w:hAnsi="Google Sans"/>
+        </w:rPr>
+      </w:pPr>
+    </w:p>
+    <w:p>
+      <w:pPr>
+        <w:spacing w:after="0" w:line="240" w:lineRule="auto"/>
+        <w:jc w:val="both"/>
+        <w:rPr>
+          <w:rFonts w:ascii="Google Sans" w:hAnsi="Google Sans"/>
+        </w:rPr>
+      </w:pPr>
+      <w:r>
+        <w:rPr>
+          <w:rFonts w:ascii="Google Sans" w:hAnsi="Google Sans"/>
+        </w:rPr>
+        <w:t xml:space="preserve">THE POSTGRESQL GLOBAL DEVELOPMENT GROUP. </w:t>
+      </w:r>
+      <w:r>
+        <w:rPr>
+          <w:rFonts w:ascii="Google Sans" w:hAnsi="Google Sans"/>
+          <w:b/>
+          <w:bCs/>
+          <w:i/>
+          <w:iCs/>
+        </w:rPr>
+        <w:t xml:space="preserve">PostgreSQL 17.0 </w:t>
+      </w:r>
+      <w:proofErr w:type="spellStart"/>
+      <w:r>
+        <w:rPr>
+          <w:rFonts w:ascii="Google Sans" w:hAnsi="Google Sans"/>
+          <w:b/>
+          <w:bCs/>
+          <w:i/>
+          <w:iCs/>
+        </w:rPr>
+        <w:t>Documentation</w:t>
+      </w:r>
+      <w:proofErr w:type="spellEnd"/>
+      <w:r>
+        <w:rPr>
+          <w:rFonts w:ascii="Google Sans" w:hAnsi="Google Sans"/>
+        </w:rPr>
+        <w:t xml:space="preserve">. 17. 26 set. 2024. Disponível em: </w:t>
+      </w:r>
+      <w:hyperlink r:id="rId12" w:history="1">
+        <w:r>
+          <w:rPr>
+            <w:rStyle w:val="Hyperlink"/>
+            <w:rFonts w:ascii="Google Sans" w:hAnsi="Google Sans"/>
+          </w:rPr>
+          <w:t>https://www.postgresql.org/files/documentation/pdf/17/postgresql-17-A4.pdf</w:t>
+        </w:r>
+      </w:hyperlink>
+      <w:r>
+        <w:rPr>
+          <w:rFonts w:ascii="Google Sans" w:hAnsi="Google Sans"/>
+        </w:rPr>
+        <w:t>. Acesso em: 12 nov. 2024.</w:t>
+      </w:r>
+    </w:p>
+    <w:p>
+      <w:pPr>
+        <w:spacing w:after="0" w:line="240" w:lineRule="auto"/>
+        <w:jc w:val="both"/>
+        <w:rPr>
+          <w:rFonts w:ascii="Google Sans" w:hAnsi="Google Sans"/>
+        </w:rPr>
+      </w:pPr>
+    </w:p>
+    <w:p>
+      <w:pPr>
+        <w:spacing w:after="0" w:line="240" w:lineRule="auto"/>
+        <w:jc w:val="both"/>
+        <w:rPr>
+          <w:rFonts w:ascii="Google Sans" w:hAnsi="Google Sans"/>
+        </w:rPr>
+      </w:pPr>
+      <w:r>
+        <w:rPr>
+          <w:rFonts w:ascii="Google Sans" w:hAnsi="Google Sans"/>
+        </w:rPr>
+        <w:t xml:space="preserve">WORKOS. </w:t>
+      </w:r>
+      <w:proofErr w:type="spellStart"/>
+      <w:r>
+        <w:rPr>
+          <w:rFonts w:ascii="Google Sans" w:hAnsi="Google Sans"/>
+          <w:b/>
+          <w:bCs/>
+          <w:i/>
+          <w:iCs/>
+        </w:rPr>
+        <w:t>Getting</w:t>
+      </w:r>
+      <w:proofErr w:type="spellEnd"/>
+      <w:r>
+        <w:rPr>
+          <w:rFonts w:ascii="Google Sans" w:hAnsi="Google Sans"/>
+          <w:b/>
+          <w:bCs/>
+          <w:i/>
+          <w:iCs/>
+        </w:rPr>
+        <w:t xml:space="preserve"> </w:t>
+      </w:r>
+      <w:proofErr w:type="spellStart"/>
+      <w:r>
+        <w:rPr>
+          <w:rFonts w:ascii="Google Sans" w:hAnsi="Google Sans"/>
+          <w:b/>
+          <w:bCs/>
+          <w:i/>
+          <w:iCs/>
+        </w:rPr>
+        <w:t>started</w:t>
+      </w:r>
+      <w:proofErr w:type="spellEnd"/>
+      <w:r>
+        <w:rPr>
+          <w:rFonts w:ascii="Google Sans" w:hAnsi="Google Sans"/>
+        </w:rPr>
+        <w:t xml:space="preserve">: </w:t>
+      </w:r>
+      <w:proofErr w:type="spellStart"/>
+      <w:r>
+        <w:rPr>
+          <w:rFonts w:ascii="Google Sans" w:hAnsi="Google Sans"/>
+        </w:rPr>
+        <w:t>Radix</w:t>
+      </w:r>
+      <w:proofErr w:type="spellEnd"/>
+      <w:r>
+        <w:rPr>
+          <w:rFonts w:ascii="Google Sans" w:hAnsi="Google Sans"/>
+        </w:rPr>
+        <w:t xml:space="preserve"> </w:t>
+      </w:r>
+      <w:proofErr w:type="spellStart"/>
+      <w:r>
+        <w:rPr>
+          <w:rFonts w:ascii="Google Sans" w:hAnsi="Google Sans"/>
+        </w:rPr>
+        <w:t>Themes</w:t>
+      </w:r>
+      <w:proofErr w:type="spellEnd"/>
+      <w:r>
+        <w:rPr>
+          <w:rFonts w:ascii="Google Sans" w:hAnsi="Google Sans"/>
+        </w:rPr>
+        <w:t xml:space="preserve">. </w:t>
+      </w:r>
+      <w:r>
+        <w:rPr>
+          <w:rFonts w:ascii="Google Sans" w:hAnsi="Google Sans"/>
+        </w:rPr>
+        <w:t>3.1.3.</w:t>
+      </w:r>
+      <w:r>
+        <w:rPr>
+          <w:rFonts w:ascii="Google Sans" w:hAnsi="Google Sans"/>
+        </w:rPr>
+        <w:t xml:space="preserve"> 21 jun. 2024. Disponível em: </w:t>
+      </w:r>
+      <w:hyperlink r:id="rId13" w:history="1">
+        <w:r>
+          <w:rPr>
+            <w:rStyle w:val="Hyperlink"/>
+            <w:rFonts w:ascii="Google Sans" w:hAnsi="Google Sans"/>
+          </w:rPr>
+          <w:t>https://www.radix-ui.com/themes/docs/overview/getting-started</w:t>
+        </w:r>
+      </w:hyperlink>
+      <w:r>
+        <w:rPr>
+          <w:rFonts w:ascii="Google Sans" w:hAnsi="Google Sans"/>
+        </w:rPr>
+        <w:t>. Acesso em: 12 nov. 2024.</w:t>
+      </w:r>
+    </w:p>
+    <w:p/>
     <w:sectPr>
       <w:pgSz w:w="11906" w:h="16838"/>
       <w:pgMar w:top="1417" w:right="1701" w:bottom="1417" w:left="1701" w:header="708" w:footer="708" w:gutter="0"/>
@@ -1874,6 +2530,7 @@
   <w:style w:type="paragraph" w:default="1" w:styleId="Normal">
     <w:name w:val="Normal"/>
     <w:qFormat/>
+    <w:rsid w:val="00BE2D94"/>
   </w:style>
   <w:style w:type="paragraph" w:styleId="Ttulo1">
     <w:name w:val="heading 1"/>
@@ -2077,6 +2734,7 @@
   <w:style w:type="character" w:default="1" w:styleId="Fontepargpadro">
     <w:name w:val="Default Paragraph Font"/>
     <w:uiPriority w:val="1"/>
+    <w:semiHidden/>
     <w:unhideWhenUsed/>
   </w:style>
   <w:style w:type="table" w:default="1" w:styleId="Tabelanormal">
@@ -2390,6 +3048,17 @@
       <w:spacing w:val="5"/>
     </w:rPr>
   </w:style>
+  <w:style w:type="character" w:styleId="Hyperlink">
+    <w:name w:val="Hyperlink"/>
+    <w:basedOn w:val="Fontepargpadro"/>
+    <w:uiPriority w:val="99"/>
+    <w:unhideWhenUsed/>
+    <w:rsid w:val="00BE2D94"/>
+    <w:rPr>
+      <w:color w:val="467886" w:themeColor="hyperlink"/>
+      <w:u w:val="single"/>
+    </w:rPr>
+  </w:style>
 </w:styles>
 </file>
 

</xml_diff>